<commit_message>
Arq ver 0.2.0 Mejoramiento Requerimientos
</commit_message>
<xml_diff>
--- a/Arq/Requerimientos No Funcionales.docx
+++ b/Arq/Requerimientos No Funcionales.docx
@@ -41,7 +41,17 @@
           <w:szCs w:val="24"/>
           <w:lang w:val="es-ES"/>
         </w:rPr>
-        <w:t xml:space="preserve"> No Funcionales Aplicativo</w:t>
+        <w:t xml:space="preserve"> No Funcionales </w:t>
+      </w:r>
+      <w:r>
+        <w:rPr>
+          <w:rFonts w:cstheme="minorHAnsi"/>
+          <w:b/>
+          <w:sz w:val="24"/>
+          <w:szCs w:val="24"/>
+          <w:lang w:val="es-ES"/>
+        </w:rPr>
+        <w:t>(NOMBRE_APP)</w:t>
       </w:r>
     </w:p>
     <w:p>
@@ -132,7 +142,7 @@
           <w:szCs w:val="24"/>
           <w:lang w:val="es-ES"/>
         </w:rPr>
-        <w:t>Base de Datos II</w:t>
+        <w:t>Programación WEB</w:t>
       </w:r>
     </w:p>
     <w:p>
@@ -157,7 +167,7 @@
           <w:szCs w:val="24"/>
           <w:lang w:val="es-ES"/>
         </w:rPr>
-        <w:t>Programación WEB</w:t>
+        <w:t>Estructura de Datos</w:t>
       </w:r>
     </w:p>
     <w:p>
@@ -182,7 +192,7 @@
           <w:szCs w:val="24"/>
           <w:lang w:val="es-ES"/>
         </w:rPr>
-        <w:t>Estructura de Datos</w:t>
+        <w:t>Administración Servidores Linux</w:t>
       </w:r>
     </w:p>
     <w:p>
@@ -207,31 +217,6 @@
           <w:szCs w:val="24"/>
           <w:lang w:val="es-ES"/>
         </w:rPr>
-        <w:t>Administración Servidores Linux</w:t>
-      </w:r>
-    </w:p>
-    <w:p>
-      <w:pPr>
-        <w:pStyle w:val="Prrafodelista"/>
-        <w:numPr>
-          <w:ilvl w:val="0"/>
-          <w:numId w:val="1"/>
-        </w:numPr>
-        <w:jc w:val="both"/>
-        <w:rPr>
-          <w:rFonts w:cstheme="minorHAnsi"/>
-          <w:sz w:val="24"/>
-          <w:szCs w:val="24"/>
-          <w:lang w:val="es-ES"/>
-        </w:rPr>
-      </w:pPr>
-      <w:r>
-        <w:rPr>
-          <w:rFonts w:cstheme="minorHAnsi"/>
-          <w:sz w:val="24"/>
-          <w:szCs w:val="24"/>
-          <w:lang w:val="es-ES"/>
-        </w:rPr>
         <w:t>Análisis y Diseño de Software</w:t>
       </w:r>
     </w:p>
@@ -278,7 +263,16 @@
           <w:szCs w:val="24"/>
           <w:lang w:val="es-ES"/>
         </w:rPr>
-        <w:t>La aplicación debe ser desarrollada en una base de datos SQL</w:t>
+        <w:t>La aplicación debe ser Web de preferencia Responsiva</w:t>
+      </w:r>
+      <w:r>
+        <w:rPr>
+          <w:rFonts w:cstheme="minorHAnsi"/>
+          <w:sz w:val="24"/>
+          <w:szCs w:val="24"/>
+          <w:lang w:val="es-ES"/>
+        </w:rPr>
+        <w:t>.</w:t>
       </w:r>
     </w:p>
     <w:p>
@@ -304,7 +298,16 @@
           <w:szCs w:val="24"/>
           <w:lang w:val="es-ES"/>
         </w:rPr>
-        <w:t>La aplicación debe ser Web de preferencia Responsiva</w:t>
+        <w:t>La capa lógica (BackEnd) debe ser alojada en un servidor de Linux</w:t>
+      </w:r>
+      <w:r>
+        <w:rPr>
+          <w:rFonts w:cstheme="minorHAnsi"/>
+          <w:sz w:val="24"/>
+          <w:szCs w:val="24"/>
+          <w:lang w:val="es-ES"/>
+        </w:rPr>
+        <w:t>.</w:t>
       </w:r>
     </w:p>
     <w:p>
@@ -330,27 +333,33 @@
           <w:szCs w:val="24"/>
           <w:lang w:val="es-ES"/>
         </w:rPr>
-        <w:t>La capa lógica (</w:t>
-      </w:r>
-      <w:proofErr w:type="spellStart"/>
-      <w:r>
-        <w:rPr>
-          <w:rFonts w:cstheme="minorHAnsi"/>
-          <w:sz w:val="24"/>
-          <w:szCs w:val="24"/>
-          <w:lang w:val="es-ES"/>
-        </w:rPr>
-        <w:t>BackEnd</w:t>
-      </w:r>
-      <w:proofErr w:type="spellEnd"/>
-      <w:r>
-        <w:rPr>
-          <w:rFonts w:cstheme="minorHAnsi"/>
-          <w:sz w:val="24"/>
-          <w:szCs w:val="24"/>
-          <w:lang w:val="es-ES"/>
-        </w:rPr>
-        <w:t>) debe ser alojada en un servidor de Linux</w:t>
+        <w:t>Debe haber documentación y modelos de todos los procesos hechos.</w:t>
+      </w:r>
+    </w:p>
+    <w:p>
+      <w:pPr>
+        <w:pStyle w:val="Prrafodelista"/>
+        <w:numPr>
+          <w:ilvl w:val="0"/>
+          <w:numId w:val="3"/>
+        </w:numPr>
+        <w:jc w:val="both"/>
+        <w:rPr>
+          <w:rFonts w:cstheme="minorHAnsi"/>
+          <w:b/>
+          <w:sz w:val="24"/>
+          <w:szCs w:val="24"/>
+          <w:lang w:val="es-ES"/>
+        </w:rPr>
+      </w:pPr>
+      <w:r>
+        <w:rPr>
+          <w:rFonts w:cstheme="minorHAnsi"/>
+          <w:sz w:val="24"/>
+          <w:szCs w:val="24"/>
+          <w:lang w:val="es-ES"/>
+        </w:rPr>
+        <w:t>Los códigos deben tener buenas prácticas (normalizados y comentados).</w:t>
       </w:r>
     </w:p>
     <w:sectPr>

</xml_diff>

<commit_message>
Arq ver 0.2.1 Organizado Requerimentos
</commit_message>
<xml_diff>
--- a/Arq/Requerimientos No Funcionales.docx
+++ b/Arq/Requerimientos No Funcionales.docx
@@ -51,7 +51,7 @@
           <w:szCs w:val="24"/>
           <w:lang w:val="es-ES"/>
         </w:rPr>
-        <w:t>(NOMBRE_APP)</w:t>
+        <w:t>TUPARCHE</w:t>
       </w:r>
     </w:p>
     <w:p>
@@ -298,7 +298,27 @@
           <w:szCs w:val="24"/>
           <w:lang w:val="es-ES"/>
         </w:rPr>
-        <w:t>La capa lógica (BackEnd) debe ser alojada en un servidor de Linux</w:t>
+        <w:t>La capa lógica (</w:t>
+      </w:r>
+      <w:proofErr w:type="spellStart"/>
+      <w:r>
+        <w:rPr>
+          <w:rFonts w:cstheme="minorHAnsi"/>
+          <w:sz w:val="24"/>
+          <w:szCs w:val="24"/>
+          <w:lang w:val="es-ES"/>
+        </w:rPr>
+        <w:t>BackEnd</w:t>
+      </w:r>
+      <w:proofErr w:type="spellEnd"/>
+      <w:r>
+        <w:rPr>
+          <w:rFonts w:cstheme="minorHAnsi"/>
+          <w:sz w:val="24"/>
+          <w:szCs w:val="24"/>
+          <w:lang w:val="es-ES"/>
+        </w:rPr>
+        <w:t>) debe ser alojada en un servidor de Linux</w:t>
       </w:r>
       <w:r>
         <w:rPr>

</xml_diff>